<commit_message>
Änderungen am konzeptionellen Datenmodell, Anpassen des Analysedokuments (Use-Cases & Use-Case-Übersicht)
</commit_message>
<xml_diff>
--- a/01_Analyse/Analyse/03 Namenskonventionen/Namenskonventionen.docx
+++ b/01_Analyse/Analyse/03 Namenskonventionen/Namenskonventionen.docx
@@ -1440,35 +1440,7 @@
           <w:bCs/>
         </w:rPr>
         <w:tab/>
-        <w:t xml:space="preserve">ist entweder der normale Protokollablauf, ein Protokollablauf mit Lauschangriff oder ein Protokollablauf mit einem </w:t>
-      </w:r>
-      <w:proofErr w:type="spellStart"/>
-      <w:r>
-        <w:rPr>
-          <w:bCs/>
-        </w:rPr>
-        <w:t>Man</w:t>
-      </w:r>
-      <w:proofErr w:type="spellEnd"/>
-      <w:r>
-        <w:rPr>
-          <w:bCs/>
-        </w:rPr>
-        <w:t>-in-</w:t>
-      </w:r>
-      <w:proofErr w:type="spellStart"/>
-      <w:r>
-        <w:rPr>
-          <w:bCs/>
-        </w:rPr>
-        <w:t>the</w:t>
-      </w:r>
-      <w:proofErr w:type="spellEnd"/>
-      <w:r>
-        <w:rPr>
-          <w:bCs/>
-        </w:rPr>
-        <w:t>-Middle-Angriff</w:t>
+        <w:t>ist entweder der normale Protokollablauf, ein Protokollablauf mit Lauschangriff oder ein Protokollablauf mit einem Man-in-the-Middle-Angriff</w:t>
       </w:r>
     </w:p>
     <w:p>
@@ -1511,13 +1483,8 @@
         </w:rPr>
         <w:tab/>
       </w:r>
-      <w:proofErr w:type="gramStart"/>
-      <w:r>
-        <w:t>Besteht</w:t>
-      </w:r>
-      <w:proofErr w:type="gramEnd"/>
-      <w:r>
-        <w:t xml:space="preserve"> aus einem oder mehreren Benutzern (das Wort Benutzer ist ab jetzt </w:t>
+      <w:r>
+        <w:t xml:space="preserve">Besteht aus einem oder mehreren Benutzern (das Wort Benutzer ist ab jetzt </w:t>
       </w:r>
       <w:r>
         <w:t>verboten)</w:t>
@@ -1570,14 +1537,7 @@
       </w:r>
       <w:r>
         <w:tab/>
-      </w:r>
-      <w:proofErr w:type="gramStart"/>
-      <w:r>
-        <w:t>Bezeichnet</w:t>
-      </w:r>
-      <w:proofErr w:type="gramEnd"/>
-      <w:r>
-        <w:t xml:space="preserve"> immer ein Menüfenster, in dem verschiedene Dinge ausgewählt werden können. (z.B. Lobbymenü</w:t>
+        <w:t>Bezeichnet immer ein Menüfenster, in dem verschiedene Dinge ausgewählt werden können. (z.B. Lobbymenü</w:t>
       </w:r>
       <w:r>
         <w:t>)</w:t>
@@ -1881,15 +1841,13 @@
       <w:pPr>
         <w:ind w:left="2832" w:hanging="2832"/>
       </w:pPr>
-      <w:proofErr w:type="spellStart"/>
-      <w:r>
-        <w:rPr>
-          <w:b/>
-          <w:bCs/>
-        </w:rPr>
-        <w:t>Übungsszenariomenü</w:t>
-      </w:r>
-      <w:proofErr w:type="spellEnd"/>
+      <w:r>
+        <w:rPr>
+          <w:b/>
+          <w:bCs/>
+        </w:rPr>
+        <w:t>Lobbykonfigurationsmenü</w:t>
+      </w:r>
       <w:r>
         <w:rPr>
           <w:b/>
@@ -1898,7 +1856,13 @@
         <w:tab/>
       </w:r>
       <w:r>
-        <w:t>Benutzeroberfläche zum Erstellen eines Übungsszenarios.</w:t>
+        <w:t>Benutzeroberfläche zum Erstellen ein</w:t>
+      </w:r>
+      <w:r>
+        <w:t>er Lobby und Konfigurieren des Übungsszenarios</w:t>
+      </w:r>
+      <w:r>
+        <w:t>.</w:t>
       </w:r>
     </w:p>
     <w:p>

</xml_diff>

<commit_message>
Use Cases in der Team-Sitzung überarbeitet, Lobby in Namenskonvetion aufgenommen
</commit_message>
<xml_diff>
--- a/01_Analyse/Analyse/03 Namenskonventionen/Namenskonventionen.docx
+++ b/01_Analyse/Analyse/03 Namenskonventionen/Namenskonventionen.docx
@@ -1440,7 +1440,35 @@
           <w:bCs/>
         </w:rPr>
         <w:tab/>
-        <w:t>ist entweder der normale Protokollablauf, ein Protokollablauf mit Lauschangriff oder ein Protokollablauf mit einem Man-in-the-Middle-Angriff</w:t>
+        <w:t xml:space="preserve">ist entweder der normale Protokollablauf, ein Protokollablauf mit Lauschangriff oder ein Protokollablauf mit einem </w:t>
+      </w:r>
+      <w:proofErr w:type="spellStart"/>
+      <w:r>
+        <w:rPr>
+          <w:bCs/>
+        </w:rPr>
+        <w:t>Man</w:t>
+      </w:r>
+      <w:proofErr w:type="spellEnd"/>
+      <w:r>
+        <w:rPr>
+          <w:bCs/>
+        </w:rPr>
+        <w:t>-in-</w:t>
+      </w:r>
+      <w:proofErr w:type="spellStart"/>
+      <w:r>
+        <w:rPr>
+          <w:bCs/>
+        </w:rPr>
+        <w:t>the</w:t>
+      </w:r>
+      <w:proofErr w:type="spellEnd"/>
+      <w:r>
+        <w:rPr>
+          <w:bCs/>
+        </w:rPr>
+        <w:t>-Middle-Angriff</w:t>
       </w:r>
     </w:p>
     <w:p>
@@ -1547,6 +1575,11 @@
       <w:pPr>
         <w:ind w:left="2832" w:hanging="2832"/>
       </w:pPr>
+    </w:p>
+    <w:p>
+      <w:pPr>
+        <w:ind w:left="2832" w:hanging="2832"/>
+      </w:pPr>
       <w:r>
         <w:rPr>
           <w:b/>
@@ -1835,6 +1868,31 @@
       <w:r>
         <w:tab/>
         <w:t>Benutzergruppe, welche die Lobby erstellt hat.</w:t>
+      </w:r>
+    </w:p>
+    <w:p>
+      <w:pPr>
+        <w:ind w:left="2832" w:hanging="2832"/>
+      </w:pPr>
+      <w:r>
+        <w:rPr>
+          <w:b/>
+          <w:bCs/>
+        </w:rPr>
+        <w:t>Lobby</w:t>
+      </w:r>
+      <w:r>
+        <w:rPr>
+          <w:b/>
+          <w:bCs/>
+        </w:rPr>
+        <w:tab/>
+      </w:r>
+      <w:r>
+        <w:rPr>
+          <w:bCs/>
+        </w:rPr>
+        <w:t>Ist die Lobby, hier findet die Rollenzuweisung statt und das Übungsszenario wird angezeigt</w:t>
       </w:r>
     </w:p>
     <w:p>

</xml_diff>